<commit_message>
Added TKB as a pdf
</commit_message>
<xml_diff>
--- a/contracts/sll/mammography/screening/docs/Tjanstekontraktsbeskrivning-sll_mammography_screening.docx
+++ b/contracts/sll/mammography/screening/docs/Tjanstekontraktsbeskrivning-sll_mammography_screening.docx
@@ -99,47 +99,32 @@
           <w:szCs w:val="48"/>
         </w:rPr>
       </w:pPr>
-      <w:r>
-        <w:fldChar w:fldCharType="begin"/>
-      </w:r>
-      <w:r>
-        <w:instrText xml:space="preserve"> TITLE   \* MERGEFORMAT </w:instrText>
-      </w:r>
-      <w:r>
-        <w:fldChar w:fldCharType="separate"/>
-      </w:r>
-      <w:r>
-        <w:rPr>
-          <w:color w:val="76923C" w:themeColor="accent3" w:themeShade="BF"/>
-          <w:sz w:val="48"/>
-          <w:szCs w:val="48"/>
-        </w:rPr>
-        <w:t xml:space="preserve">Tjänstekontraktsbeskrivning - </w:t>
-      </w:r>
-      <w:r>
-        <w:rPr>
-          <w:color w:val="76923C" w:themeColor="accent3" w:themeShade="BF"/>
-          <w:sz w:val="48"/>
-          <w:szCs w:val="48"/>
-        </w:rPr>
-        <w:t xml:space="preserve">Hantera </w:t>
-      </w:r>
-      <w:r>
-        <w:rPr>
-          <w:color w:val="76923C" w:themeColor="accent3" w:themeShade="BF"/>
-          <w:sz w:val="48"/>
-          <w:szCs w:val="48"/>
-        </w:rPr>
-        <w:t>mammografi</w:t>
-      </w:r>
-      <w:r>
-        <w:rPr>
-          <w:color w:val="76923C" w:themeColor="accent3" w:themeShade="BF"/>
-          <w:sz w:val="48"/>
-          <w:szCs w:val="48"/>
-        </w:rPr>
-        <w:fldChar w:fldCharType="end"/>
-      </w:r>
+      <w:fldSimple w:instr=" TITLE   \* MERGEFORMAT ">
+        <w:r>
+          <w:rPr>
+            <w:color w:val="76923C" w:themeColor="accent3" w:themeShade="BF"/>
+            <w:sz w:val="48"/>
+            <w:szCs w:val="48"/>
+          </w:rPr>
+          <w:t xml:space="preserve">Tjänstekontraktsbeskrivning - </w:t>
+        </w:r>
+        <w:r>
+          <w:rPr>
+            <w:color w:val="76923C" w:themeColor="accent3" w:themeShade="BF"/>
+            <w:sz w:val="48"/>
+            <w:szCs w:val="48"/>
+          </w:rPr>
+          <w:t xml:space="preserve">Hantera </w:t>
+        </w:r>
+        <w:r>
+          <w:rPr>
+            <w:color w:val="76923C" w:themeColor="accent3" w:themeShade="BF"/>
+            <w:sz w:val="48"/>
+            <w:szCs w:val="48"/>
+          </w:rPr>
+          <w:t>mammografi</w:t>
+        </w:r>
+      </w:fldSimple>
     </w:p>
     <w:p>
       <w:pPr>
@@ -3593,10 +3578,12 @@
               <w:jc w:val="left"/>
             </w:pPr>
             <w:r>
-              <w:t>R</w:t>
-            </w:r>
-            <w:r>
-              <w:t>uppdateringar gjorde efter schema förändringar. Bytt TKB-mall</w:t>
+              <w:t>U</w:t>
+            </w:r>
+            <w:bookmarkStart w:id="7" w:name="_GoBack"/>
+            <w:bookmarkEnd w:id="7"/>
+            <w:r>
+              <w:t>ppdateringar gjorde efter schema förändringar. Bytt TKB-mall</w:t>
             </w:r>
           </w:p>
         </w:tc>
@@ -4084,8 +4071,8 @@
       <w:pPr>
         <w:pStyle w:val="Rubrik1"/>
       </w:pPr>
-      <w:bookmarkStart w:id="7" w:name="_Toc357754843"/>
-      <w:bookmarkStart w:id="8" w:name="_Toc254522720"/>
+      <w:bookmarkStart w:id="8" w:name="_Toc357754843"/>
+      <w:bookmarkStart w:id="9" w:name="_Toc254522720"/>
       <w:r>
         <w:t>Inledning</w:t>
       </w:r>
@@ -4095,8 +4082,8 @@
       <w:bookmarkEnd w:id="4"/>
       <w:bookmarkEnd w:id="5"/>
       <w:bookmarkEnd w:id="6"/>
-      <w:bookmarkEnd w:id="7"/>
       <w:bookmarkEnd w:id="8"/>
+      <w:bookmarkEnd w:id="9"/>
     </w:p>
     <w:p>
       <w:r>
@@ -4484,101 +4471,59 @@
       <w:pPr>
         <w:pStyle w:val="Rubrik1"/>
       </w:pPr>
-      <w:bookmarkStart w:id="9" w:name="_Toc198086678"/>
-      <w:bookmarkStart w:id="10" w:name="_Toc224960918"/>
-      <w:bookmarkStart w:id="11" w:name="_Toc357754844"/>
-      <w:bookmarkStart w:id="12" w:name="_Toc163300578"/>
-      <w:bookmarkStart w:id="13" w:name="_Toc163300880"/>
-      <w:bookmarkStart w:id="14" w:name="_Toc198366954"/>
-      <w:bookmarkStart w:id="15" w:name="_Toc254522721"/>
+      <w:bookmarkStart w:id="10" w:name="_Toc198086678"/>
+      <w:bookmarkStart w:id="11" w:name="_Toc224960918"/>
+      <w:bookmarkStart w:id="12" w:name="_Toc357754844"/>
+      <w:bookmarkStart w:id="13" w:name="_Toc254522721"/>
+      <w:bookmarkStart w:id="14" w:name="_Toc163300578"/>
+      <w:bookmarkStart w:id="15" w:name="_Toc163300880"/>
+      <w:bookmarkStart w:id="16" w:name="_Toc198366954"/>
       <w:r>
         <w:lastRenderedPageBreak/>
         <w:t>Versionsinformation</w:t>
       </w:r>
-      <w:bookmarkEnd w:id="9"/>
       <w:bookmarkEnd w:id="10"/>
       <w:bookmarkEnd w:id="11"/>
-      <w:bookmarkEnd w:id="15"/>
+      <w:bookmarkEnd w:id="12"/>
+      <w:bookmarkEnd w:id="13"/>
     </w:p>
     <w:p>
       <w:r>
         <w:t xml:space="preserve">Denna revision av tjänstekontraktsbeskrivningen handlar om version </w:t>
       </w:r>
-      <w:r>
-        <w:fldChar w:fldCharType="begin"/>
-      </w:r>
-      <w:r>
-        <w:instrText xml:space="preserve"> DOCPROPERTY  "Version_1" \* MERGEFORMAT </w:instrText>
-      </w:r>
-      <w:r>
-        <w:fldChar w:fldCharType="separate"/>
-      </w:r>
-      <w:r>
-        <w:rPr>
-          <w:b/>
-          <w:color w:val="76923C" w:themeColor="accent3" w:themeShade="BF"/>
-        </w:rPr>
-        <w:t>1</w:t>
-      </w:r>
-      <w:r>
-        <w:rPr>
-          <w:b/>
-          <w:color w:val="76923C" w:themeColor="accent3" w:themeShade="BF"/>
-        </w:rPr>
-        <w:fldChar w:fldCharType="end"/>
-      </w:r>
+      <w:fldSimple w:instr=" DOCPROPERTY  &quot;Version_1&quot; \* MERGEFORMAT ">
+        <w:r>
+          <w:rPr>
+            <w:b/>
+            <w:color w:val="76923C" w:themeColor="accent3" w:themeShade="BF"/>
+          </w:rPr>
+          <w:t>1</w:t>
+        </w:r>
+      </w:fldSimple>
       <w:r>
         <w:t>.</w:t>
       </w:r>
-      <w:r>
-        <w:fldChar w:fldCharType="begin"/>
-      </w:r>
-      <w:r>
-        <w:instrText xml:space="preserve"> DOCPROPERTY "Version_2" \* MERGEFORMAT </w:instrText>
-      </w:r>
-      <w:r>
-        <w:fldChar w:fldCharType="separate"/>
-      </w:r>
-      <w:r>
-        <w:rPr>
-          <w:b/>
-          <w:color w:val="76923C" w:themeColor="accent3" w:themeShade="BF"/>
-        </w:rPr>
-        <w:t>0</w:t>
-      </w:r>
-      <w:r>
-        <w:rPr>
-          <w:b/>
-          <w:color w:val="76923C" w:themeColor="accent3" w:themeShade="BF"/>
-        </w:rPr>
-        <w:fldChar w:fldCharType="end"/>
-      </w:r>
+      <w:fldSimple w:instr=" DOCPROPERTY &quot;Version_2&quot; \* MERGEFORMAT ">
+        <w:r>
+          <w:rPr>
+            <w:b/>
+            <w:color w:val="76923C" w:themeColor="accent3" w:themeShade="BF"/>
+          </w:rPr>
+          <w:t>0</w:t>
+        </w:r>
+      </w:fldSimple>
       <w:r>
         <w:t>.</w:t>
       </w:r>
-      <w:r>
-        <w:fldChar w:fldCharType="begin"/>
-      </w:r>
-      <w:r>
-        <w:instrText xml:space="preserve"> DOCPROPERTY "Version_3" \* MERGEFORMAT </w:instrText>
-      </w:r>
-      <w:r>
-        <w:fldChar w:fldCharType="separate"/>
-      </w:r>
-      <w:r>
-        <w:rPr>
-          <w:b/>
-          <w:color w:val="76923C" w:themeColor="accent3" w:themeShade="BF"/>
-        </w:rPr>
-        <w:t>0</w:t>
-      </w:r>
-      <w:r>
-        <w:rPr>
-          <w:b/>
-          <w:color w:val="76923C" w:themeColor="accent3" w:themeShade="BF"/>
-        </w:rPr>
-        <w:fldChar w:fldCharType="end"/>
-      </w:r>
+      <w:fldSimple w:instr=" DOCPROPERTY &quot;Version_3&quot; \* MERGEFORMAT ">
+        <w:r>
+          <w:rPr>
+            <w:b/>
+            <w:color w:val="76923C" w:themeColor="accent3" w:themeShade="BF"/>
+          </w:rPr>
+          <w:t>0</w:t>
+        </w:r>
+      </w:fldSimple>
       <w:r>
         <w:t xml:space="preserve">. </w:t>
       </w:r>
@@ -4593,102 +4538,60 @@
       <w:pPr>
         <w:pStyle w:val="Rubrik2"/>
       </w:pPr>
-      <w:bookmarkStart w:id="16" w:name="_Toc357754845"/>
-      <w:bookmarkStart w:id="17" w:name="_Toc163300882"/>
+      <w:bookmarkStart w:id="17" w:name="_Toc357754845"/>
       <w:bookmarkStart w:id="18" w:name="_Toc254522722"/>
+      <w:bookmarkStart w:id="19" w:name="_Toc163300882"/>
       <w:r>
         <w:t xml:space="preserve">Version </w:t>
       </w:r>
-      <w:r>
-        <w:fldChar w:fldCharType="begin"/>
-      </w:r>
-      <w:r>
-        <w:instrText xml:space="preserve"> DOCPROPERTY  "Version_1" \* MERGEFORMAT </w:instrText>
-      </w:r>
-      <w:r>
-        <w:fldChar w:fldCharType="separate"/>
-      </w:r>
-      <w:r>
-        <w:rPr>
-          <w:b/>
-          <w:color w:val="76923C" w:themeColor="accent3" w:themeShade="BF"/>
-        </w:rPr>
-        <w:t>1</w:t>
-      </w:r>
-      <w:r>
-        <w:rPr>
-          <w:b/>
-          <w:color w:val="76923C" w:themeColor="accent3" w:themeShade="BF"/>
-        </w:rPr>
-        <w:fldChar w:fldCharType="end"/>
-      </w:r>
+      <w:fldSimple w:instr=" DOCPROPERTY  &quot;Version_1&quot; \* MERGEFORMAT ">
+        <w:r>
+          <w:rPr>
+            <w:b/>
+            <w:color w:val="76923C" w:themeColor="accent3" w:themeShade="BF"/>
+          </w:rPr>
+          <w:t>1</w:t>
+        </w:r>
+      </w:fldSimple>
       <w:r>
         <w:t>.</w:t>
       </w:r>
-      <w:r>
-        <w:fldChar w:fldCharType="begin"/>
-      </w:r>
-      <w:r>
-        <w:instrText xml:space="preserve"> DOCPROPERTY "Version_2" \* MERGEFORMAT </w:instrText>
-      </w:r>
-      <w:r>
-        <w:fldChar w:fldCharType="separate"/>
-      </w:r>
-      <w:r>
-        <w:rPr>
-          <w:b/>
-          <w:color w:val="76923C" w:themeColor="accent3" w:themeShade="BF"/>
-        </w:rPr>
-        <w:t>0</w:t>
-      </w:r>
-      <w:r>
-        <w:rPr>
-          <w:b/>
-          <w:color w:val="76923C" w:themeColor="accent3" w:themeShade="BF"/>
-        </w:rPr>
-        <w:fldChar w:fldCharType="end"/>
-      </w:r>
+      <w:fldSimple w:instr=" DOCPROPERTY &quot;Version_2&quot; \* MERGEFORMAT ">
+        <w:r>
+          <w:rPr>
+            <w:b/>
+            <w:color w:val="76923C" w:themeColor="accent3" w:themeShade="BF"/>
+          </w:rPr>
+          <w:t>0</w:t>
+        </w:r>
+      </w:fldSimple>
       <w:r>
         <w:t>.</w:t>
       </w:r>
-      <w:r>
-        <w:fldChar w:fldCharType="begin"/>
-      </w:r>
-      <w:r>
-        <w:instrText xml:space="preserve"> DOCPROPERTY "Version_3" \* MERGEFORMAT </w:instrText>
-      </w:r>
-      <w:r>
-        <w:fldChar w:fldCharType="separate"/>
-      </w:r>
-      <w:r>
-        <w:rPr>
-          <w:b/>
-          <w:color w:val="76923C" w:themeColor="accent3" w:themeShade="BF"/>
-        </w:rPr>
-        <w:t>0</w:t>
-      </w:r>
-      <w:r>
-        <w:rPr>
-          <w:b/>
-          <w:color w:val="76923C" w:themeColor="accent3" w:themeShade="BF"/>
-        </w:rPr>
-        <w:fldChar w:fldCharType="end"/>
-      </w:r>
+      <w:fldSimple w:instr=" DOCPROPERTY &quot;Version_3&quot; \* MERGEFORMAT ">
+        <w:r>
+          <w:rPr>
+            <w:b/>
+            <w:color w:val="76923C" w:themeColor="accent3" w:themeShade="BF"/>
+          </w:rPr>
+          <w:t>0</w:t>
+        </w:r>
+      </w:fldSimple>
       <w:r>
         <w:t>.</w:t>
       </w:r>
-      <w:bookmarkEnd w:id="16"/>
+      <w:bookmarkEnd w:id="17"/>
       <w:bookmarkEnd w:id="18"/>
     </w:p>
     <w:p>
       <w:pPr>
         <w:pStyle w:val="Rubrik3"/>
       </w:pPr>
-      <w:bookmarkStart w:id="19" w:name="_Toc254522723"/>
+      <w:bookmarkStart w:id="20" w:name="_Toc254522723"/>
       <w:r>
         <w:t>Oförändrade tjänstekontrakt</w:t>
       </w:r>
-      <w:bookmarkEnd w:id="19"/>
+      <w:bookmarkEnd w:id="20"/>
     </w:p>
     <w:p>
       <w:r>
@@ -4700,11 +4603,11 @@
       <w:pPr>
         <w:pStyle w:val="Rubrik3"/>
       </w:pPr>
-      <w:bookmarkStart w:id="20" w:name="_Toc254522724"/>
+      <w:bookmarkStart w:id="21" w:name="_Toc254522724"/>
       <w:r>
         <w:t>Nya tjänstekontrakt</w:t>
       </w:r>
-      <w:bookmarkEnd w:id="20"/>
+      <w:bookmarkEnd w:id="21"/>
     </w:p>
     <w:p>
       <w:r>
@@ -4730,11 +4633,11 @@
       <w:pPr>
         <w:pStyle w:val="Rubrik3"/>
       </w:pPr>
-      <w:bookmarkStart w:id="21" w:name="_Toc254522725"/>
+      <w:bookmarkStart w:id="22" w:name="_Toc254522725"/>
       <w:r>
         <w:t>Förändrade tjänstekontrakt</w:t>
       </w:r>
-      <w:bookmarkEnd w:id="21"/>
+      <w:bookmarkEnd w:id="22"/>
     </w:p>
     <w:p>
       <w:r>
@@ -4746,11 +4649,11 @@
       <w:pPr>
         <w:pStyle w:val="Rubrik3"/>
       </w:pPr>
-      <w:bookmarkStart w:id="22" w:name="_Toc254522726"/>
+      <w:bookmarkStart w:id="23" w:name="_Toc254522726"/>
       <w:r>
         <w:t>Utgångna tjänstekontrakt</w:t>
       </w:r>
-      <w:bookmarkEnd w:id="22"/>
+      <w:bookmarkEnd w:id="23"/>
     </w:p>
     <w:p>
       <w:r>
@@ -4762,13 +4665,13 @@
       <w:pPr>
         <w:pStyle w:val="Rubrik2"/>
       </w:pPr>
-      <w:bookmarkStart w:id="23" w:name="_Toc357754846"/>
-      <w:bookmarkStart w:id="24" w:name="_Toc254522727"/>
+      <w:bookmarkStart w:id="24" w:name="_Toc357754846"/>
+      <w:bookmarkStart w:id="25" w:name="_Toc254522727"/>
       <w:r>
         <w:t>Version tidigare</w:t>
       </w:r>
-      <w:bookmarkEnd w:id="23"/>
       <w:bookmarkEnd w:id="24"/>
+      <w:bookmarkEnd w:id="25"/>
     </w:p>
     <w:p>
       <w:r>
@@ -4790,8 +4693,8 @@
           <w:szCs w:val="28"/>
         </w:rPr>
       </w:pPr>
-      <w:bookmarkStart w:id="25" w:name="_Toc357754847"/>
-      <w:bookmarkEnd w:id="17"/>
+      <w:bookmarkStart w:id="26" w:name="_Toc357754847"/>
+      <w:bookmarkEnd w:id="19"/>
       <w:r>
         <w:br w:type="page"/>
       </w:r>
@@ -4800,13 +4703,13 @@
       <w:pPr>
         <w:pStyle w:val="Rubrik1"/>
       </w:pPr>
-      <w:bookmarkStart w:id="26" w:name="_Toc254522728"/>
+      <w:bookmarkStart w:id="27" w:name="_Toc254522728"/>
       <w:r>
         <w:lastRenderedPageBreak/>
         <w:t>Tjänstedomänens arkitektur</w:t>
       </w:r>
-      <w:bookmarkEnd w:id="25"/>
       <w:bookmarkEnd w:id="26"/>
+      <w:bookmarkEnd w:id="27"/>
     </w:p>
     <w:p>
       <w:r>
@@ -4857,23 +4760,23 @@
       <w:pPr>
         <w:pStyle w:val="Rubrik2"/>
       </w:pPr>
-      <w:bookmarkStart w:id="27" w:name="_Toc357754848"/>
-      <w:bookmarkStart w:id="28" w:name="_Toc254522729"/>
+      <w:bookmarkStart w:id="28" w:name="_Toc357754848"/>
+      <w:bookmarkStart w:id="29" w:name="_Toc254522729"/>
       <w:r>
         <w:t>Flöden</w:t>
       </w:r>
-      <w:bookmarkEnd w:id="27"/>
       <w:bookmarkEnd w:id="28"/>
+      <w:bookmarkEnd w:id="29"/>
     </w:p>
     <w:p>
       <w:pPr>
         <w:pStyle w:val="Rubrik3"/>
       </w:pPr>
-      <w:bookmarkStart w:id="29" w:name="_Toc254522730"/>
+      <w:bookmarkStart w:id="30" w:name="_Toc254522730"/>
       <w:r>
         <w:t>Undersökningsresultat</w:t>
       </w:r>
-      <w:bookmarkEnd w:id="29"/>
+      <w:bookmarkEnd w:id="30"/>
     </w:p>
     <w:p>
       <w:r>
@@ -5413,11 +5316,11 @@
       <w:pPr>
         <w:pStyle w:val="Rubrik3"/>
       </w:pPr>
-      <w:bookmarkStart w:id="30" w:name="_Toc254522731"/>
+      <w:bookmarkStart w:id="31" w:name="_Toc254522731"/>
       <w:r>
         <w:t>Obligatoriska kontrakt</w:t>
       </w:r>
-      <w:bookmarkEnd w:id="30"/>
+      <w:bookmarkEnd w:id="31"/>
     </w:p>
     <w:p>
       <w:r>
@@ -5601,16 +5504,16 @@
       <w:pPr>
         <w:pStyle w:val="Rubrik2"/>
       </w:pPr>
-      <w:bookmarkStart w:id="31" w:name="_Toc357754849"/>
-      <w:bookmarkStart w:id="32" w:name="_Toc374962621"/>
-      <w:bookmarkStart w:id="33" w:name="_Toc374962622"/>
+      <w:bookmarkStart w:id="32" w:name="_Toc357754849"/>
+      <w:bookmarkStart w:id="33" w:name="_Toc374962621"/>
       <w:bookmarkStart w:id="34" w:name="_Toc254522732"/>
+      <w:bookmarkStart w:id="35" w:name="_Toc374962622"/>
       <w:r>
         <w:lastRenderedPageBreak/>
         <w:t>Adressering</w:t>
       </w:r>
-      <w:bookmarkEnd w:id="31"/>
       <w:bookmarkEnd w:id="32"/>
+      <w:bookmarkEnd w:id="33"/>
       <w:bookmarkEnd w:id="34"/>
     </w:p>
     <w:p>
@@ -5623,16 +5526,16 @@
       <w:pPr>
         <w:pStyle w:val="Rubrik3"/>
       </w:pPr>
-      <w:bookmarkStart w:id="35" w:name="_Toc227077991"/>
-      <w:bookmarkStart w:id="36" w:name="_Toc374962624"/>
-      <w:bookmarkStart w:id="37" w:name="_Toc254522733"/>
-      <w:bookmarkEnd w:id="33"/>
+      <w:bookmarkStart w:id="36" w:name="_Toc227077991"/>
+      <w:bookmarkStart w:id="37" w:name="_Toc374962624"/>
+      <w:bookmarkStart w:id="38" w:name="_Toc254522733"/>
+      <w:bookmarkEnd w:id="35"/>
       <w:r>
         <w:t>Adressering direkt till ett källsystem</w:t>
       </w:r>
-      <w:bookmarkEnd w:id="35"/>
       <w:bookmarkEnd w:id="36"/>
       <w:bookmarkEnd w:id="37"/>
+      <w:bookmarkEnd w:id="38"/>
     </w:p>
     <w:p>
       <w:pPr>
@@ -5766,15 +5669,15 @@
       <w:pPr>
         <w:pStyle w:val="Rubrik3"/>
       </w:pPr>
-      <w:bookmarkStart w:id="38" w:name="_Toc227077992"/>
-      <w:bookmarkStart w:id="39" w:name="_Toc374962625"/>
-      <w:bookmarkStart w:id="40" w:name="_Toc254522734"/>
+      <w:bookmarkStart w:id="39" w:name="_Toc227077992"/>
+      <w:bookmarkStart w:id="40" w:name="_Toc374962625"/>
+      <w:bookmarkStart w:id="41" w:name="_Toc254522734"/>
       <w:r>
         <w:t>Sammanfattning av adresseringsmodell</w:t>
       </w:r>
-      <w:bookmarkEnd w:id="38"/>
       <w:bookmarkEnd w:id="39"/>
       <w:bookmarkEnd w:id="40"/>
+      <w:bookmarkEnd w:id="41"/>
     </w:p>
     <w:tbl>
       <w:tblPr>
@@ -5919,15 +5822,15 @@
       <w:pPr>
         <w:pStyle w:val="Rubrik2"/>
       </w:pPr>
-      <w:bookmarkStart w:id="41" w:name="_Toc357754850"/>
-      <w:bookmarkStart w:id="42" w:name="_Toc374962626"/>
-      <w:bookmarkStart w:id="43" w:name="_Toc254522735"/>
+      <w:bookmarkStart w:id="42" w:name="_Toc357754850"/>
+      <w:bookmarkStart w:id="43" w:name="_Toc374962626"/>
+      <w:bookmarkStart w:id="44" w:name="_Toc254522735"/>
       <w:r>
         <w:t>Aggregering och engagemangsindex</w:t>
       </w:r>
-      <w:bookmarkEnd w:id="41"/>
       <w:bookmarkEnd w:id="42"/>
       <w:bookmarkEnd w:id="43"/>
+      <w:bookmarkEnd w:id="44"/>
     </w:p>
     <w:p>
       <w:r>
@@ -5957,8 +5860,8 @@
           <w:szCs w:val="28"/>
         </w:rPr>
       </w:pPr>
-      <w:bookmarkStart w:id="44" w:name="_Toc224960921"/>
-      <w:bookmarkStart w:id="45" w:name="_Toc357754852"/>
+      <w:bookmarkStart w:id="45" w:name="_Toc224960921"/>
+      <w:bookmarkStart w:id="46" w:name="_Toc357754852"/>
       <w:r>
         <w:br w:type="page"/>
       </w:r>
@@ -5967,14 +5870,14 @@
       <w:pPr>
         <w:pStyle w:val="Rubrik1"/>
       </w:pPr>
-      <w:bookmarkStart w:id="46" w:name="_Toc254522736"/>
+      <w:bookmarkStart w:id="47" w:name="_Toc254522736"/>
       <w:r>
         <w:lastRenderedPageBreak/>
         <w:t>Tjänstedomänens krav och regler</w:t>
       </w:r>
-      <w:bookmarkEnd w:id="44"/>
       <w:bookmarkEnd w:id="45"/>
       <w:bookmarkEnd w:id="46"/>
+      <w:bookmarkEnd w:id="47"/>
     </w:p>
     <w:p>
       <w:r>
@@ -5986,9 +5889,9 @@
       <w:pPr>
         <w:pStyle w:val="Rubrik2"/>
       </w:pPr>
-      <w:bookmarkStart w:id="47" w:name="_Toc244018071"/>
-      <w:bookmarkStart w:id="48" w:name="_Toc374962628"/>
-      <w:bookmarkStart w:id="49" w:name="_Toc254522737"/>
+      <w:bookmarkStart w:id="48" w:name="_Toc244018071"/>
+      <w:bookmarkStart w:id="49" w:name="_Toc374962628"/>
+      <w:bookmarkStart w:id="50" w:name="_Toc254522737"/>
       <w:r>
         <w:t>Uppdatering</w:t>
       </w:r>
@@ -5998,9 +5901,9 @@
       <w:r>
         <w:t>engagemangsindex</w:t>
       </w:r>
-      <w:bookmarkEnd w:id="47"/>
       <w:bookmarkEnd w:id="48"/>
       <w:bookmarkEnd w:id="49"/>
+      <w:bookmarkEnd w:id="50"/>
     </w:p>
     <w:p>
       <w:r>
@@ -7139,28 +7042,28 @@
       <w:pPr>
         <w:pStyle w:val="Rubrik2"/>
       </w:pPr>
-      <w:bookmarkStart w:id="50" w:name="_Toc357754853"/>
-      <w:bookmarkStart w:id="51" w:name="_Toc254522738"/>
+      <w:bookmarkStart w:id="51" w:name="_Toc357754853"/>
+      <w:bookmarkStart w:id="52" w:name="_Toc254522738"/>
       <w:r>
         <w:t>Informationssäkerhet och juridik</w:t>
       </w:r>
-      <w:bookmarkEnd w:id="50"/>
       <w:bookmarkEnd w:id="51"/>
+      <w:bookmarkEnd w:id="52"/>
     </w:p>
     <w:p>
       <w:pPr>
         <w:pStyle w:val="Rubrik3"/>
       </w:pPr>
-      <w:bookmarkStart w:id="52" w:name="_Toc374962630"/>
-      <w:bookmarkStart w:id="53" w:name="_Toc254522739"/>
+      <w:bookmarkStart w:id="53" w:name="_Toc374962630"/>
+      <w:bookmarkStart w:id="54" w:name="_Toc254522739"/>
       <w:r>
         <w:t xml:space="preserve">Medarbetarens </w:t>
       </w:r>
       <w:r>
         <w:t>direktåtkomst</w:t>
       </w:r>
-      <w:bookmarkEnd w:id="52"/>
       <w:bookmarkEnd w:id="53"/>
+      <w:bookmarkEnd w:id="54"/>
     </w:p>
     <w:p>
       <w:r>
@@ -7184,13 +7087,13 @@
       <w:pPr>
         <w:pStyle w:val="Rubrik3"/>
       </w:pPr>
-      <w:bookmarkStart w:id="54" w:name="_Toc374962631"/>
-      <w:bookmarkStart w:id="55" w:name="_Toc254522740"/>
+      <w:bookmarkStart w:id="55" w:name="_Toc374962631"/>
+      <w:bookmarkStart w:id="56" w:name="_Toc254522740"/>
       <w:r>
         <w:t>Patientens direktåtkomst</w:t>
       </w:r>
-      <w:bookmarkEnd w:id="54"/>
       <w:bookmarkEnd w:id="55"/>
+      <w:bookmarkEnd w:id="56"/>
     </w:p>
     <w:p>
       <w:r>
@@ -7202,19 +7105,19 @@
       <w:pPr>
         <w:pStyle w:val="Rubrik3"/>
       </w:pPr>
-      <w:bookmarkStart w:id="56" w:name="_Toc219337773"/>
-      <w:bookmarkStart w:id="57" w:name="_Toc227077997"/>
-      <w:bookmarkStart w:id="58" w:name="_Toc245231401"/>
-      <w:bookmarkStart w:id="59" w:name="_Toc374962632"/>
-      <w:bookmarkStart w:id="60" w:name="_Toc254522741"/>
+      <w:bookmarkStart w:id="57" w:name="_Toc219337773"/>
+      <w:bookmarkStart w:id="58" w:name="_Toc227077997"/>
+      <w:bookmarkStart w:id="59" w:name="_Toc245231401"/>
+      <w:bookmarkStart w:id="60" w:name="_Toc374962632"/>
+      <w:bookmarkStart w:id="61" w:name="_Toc254522741"/>
       <w:r>
         <w:t>Generellt</w:t>
       </w:r>
-      <w:bookmarkEnd w:id="56"/>
       <w:bookmarkEnd w:id="57"/>
       <w:bookmarkEnd w:id="58"/>
       <w:bookmarkEnd w:id="59"/>
       <w:bookmarkEnd w:id="60"/>
+      <w:bookmarkEnd w:id="61"/>
     </w:p>
     <w:p>
       <w:r>
@@ -7232,11 +7135,11 @@
       <w:pPr>
         <w:pStyle w:val="Rubrik2"/>
       </w:pPr>
-      <w:bookmarkStart w:id="61" w:name="_Toc254522742"/>
+      <w:bookmarkStart w:id="62" w:name="_Toc254522742"/>
       <w:r>
         <w:t>Icke funktionella krav</w:t>
       </w:r>
-      <w:bookmarkEnd w:id="61"/>
+      <w:bookmarkEnd w:id="62"/>
     </w:p>
     <w:p>
       <w:r>
@@ -7248,11 +7151,11 @@
       <w:pPr>
         <w:pStyle w:val="Rubrik3"/>
       </w:pPr>
-      <w:bookmarkStart w:id="62" w:name="_Toc254522743"/>
+      <w:bookmarkStart w:id="63" w:name="_Toc254522743"/>
       <w:r>
         <w:t>SLA krav</w:t>
       </w:r>
-      <w:bookmarkEnd w:id="62"/>
+      <w:bookmarkEnd w:id="63"/>
     </w:p>
     <w:p>
       <w:r>
@@ -7388,8 +7291,6 @@
             <w:r>
               <w:t>0</w:t>
             </w:r>
-            <w:bookmarkStart w:id="63" w:name="_GoBack"/>
-            <w:bookmarkEnd w:id="63"/>
             <w:r>
               <w:t xml:space="preserve"> sekunder.</w:t>
             </w:r>
@@ -7699,17 +7600,17 @@
         <w:pStyle w:val="Rubrik2"/>
       </w:pPr>
       <w:bookmarkStart w:id="65" w:name="_Toc357754854"/>
-      <w:bookmarkStart w:id="66" w:name="_Toc224960922"/>
-      <w:bookmarkStart w:id="67" w:name="_Toc357754855"/>
-      <w:bookmarkStart w:id="68" w:name="_Toc254522745"/>
-      <w:bookmarkEnd w:id="12"/>
-      <w:bookmarkEnd w:id="13"/>
+      <w:bookmarkStart w:id="66" w:name="_Toc254522745"/>
+      <w:bookmarkStart w:id="67" w:name="_Toc224960922"/>
+      <w:bookmarkStart w:id="68" w:name="_Toc357754855"/>
       <w:bookmarkEnd w:id="14"/>
+      <w:bookmarkEnd w:id="15"/>
+      <w:bookmarkEnd w:id="16"/>
       <w:r>
         <w:t>Felhantering</w:t>
       </w:r>
       <w:bookmarkEnd w:id="65"/>
-      <w:bookmarkEnd w:id="68"/>
+      <w:bookmarkEnd w:id="66"/>
     </w:p>
     <w:p>
       <w:pPr>
@@ -7931,11 +7832,11 @@
         <w:lastRenderedPageBreak/>
         <w:t xml:space="preserve">Tjänstedomänens </w:t>
       </w:r>
-      <w:bookmarkEnd w:id="66"/>
+      <w:bookmarkEnd w:id="67"/>
       <w:r>
         <w:t>meddelandemodeller</w:t>
       </w:r>
-      <w:bookmarkEnd w:id="67"/>
+      <w:bookmarkEnd w:id="68"/>
       <w:bookmarkEnd w:id="73"/>
     </w:p>
     <w:p>
@@ -14526,7 +14427,7 @@
                               <w:sz w:val="16"/>
                               <w:szCs w:val="16"/>
                             </w:rPr>
-                            <w:t>14</w:t>
+                            <w:t>4</w:t>
                           </w:r>
                           <w:r>
                             <w:rPr>
@@ -14542,31 +14443,16 @@
                             </w:rPr>
                             <w:t xml:space="preserve"> (</w:t>
                           </w:r>
-                          <w:r>
-                            <w:fldChar w:fldCharType="begin"/>
-                          </w:r>
-                          <w:r>
-                            <w:instrText xml:space="preserve"> SECTIONPAGES   \* MERGEFORMAT </w:instrText>
-                          </w:r>
-                          <w:r>
-                            <w:fldChar w:fldCharType="separate"/>
-                          </w:r>
-                          <w:r>
-                            <w:rPr>
-                              <w:noProof/>
-                              <w:sz w:val="16"/>
-                              <w:szCs w:val="16"/>
-                            </w:rPr>
-                            <w:t>20</w:t>
-                          </w:r>
-                          <w:r>
-                            <w:rPr>
-                              <w:noProof/>
-                              <w:sz w:val="16"/>
-                              <w:szCs w:val="16"/>
-                            </w:rPr>
-                            <w:fldChar w:fldCharType="end"/>
-                          </w:r>
+                          <w:fldSimple w:instr=" SECTIONPAGES   \* MERGEFORMAT ">
+                            <w:r>
+                              <w:rPr>
+                                <w:noProof/>
+                                <w:sz w:val="16"/>
+                                <w:szCs w:val="16"/>
+                              </w:rPr>
+                              <w:t>20</w:t>
+                            </w:r>
+                          </w:fldSimple>
                           <w:r>
                             <w:rPr>
                               <w:sz w:val="16"/>
@@ -14632,7 +14518,7 @@
                         <w:sz w:val="16"/>
                         <w:szCs w:val="16"/>
                       </w:rPr>
-                      <w:t>14</w:t>
+                      <w:t>4</w:t>
                     </w:r>
                     <w:r>
                       <w:rPr>
@@ -14648,31 +14534,16 @@
                       </w:rPr>
                       <w:t xml:space="preserve"> (</w:t>
                     </w:r>
-                    <w:r>
-                      <w:fldChar w:fldCharType="begin"/>
-                    </w:r>
-                    <w:r>
-                      <w:instrText xml:space="preserve"> SECTIONPAGES   \* MERGEFORMAT </w:instrText>
-                    </w:r>
-                    <w:r>
-                      <w:fldChar w:fldCharType="separate"/>
-                    </w:r>
-                    <w:r>
-                      <w:rPr>
-                        <w:noProof/>
-                        <w:sz w:val="16"/>
-                        <w:szCs w:val="16"/>
-                      </w:rPr>
-                      <w:t>20</w:t>
-                    </w:r>
-                    <w:r>
-                      <w:rPr>
-                        <w:noProof/>
-                        <w:sz w:val="16"/>
-                        <w:szCs w:val="16"/>
-                      </w:rPr>
-                      <w:fldChar w:fldCharType="end"/>
-                    </w:r>
+                    <w:fldSimple w:instr=" SECTIONPAGES   \* MERGEFORMAT ">
+                      <w:r>
+                        <w:rPr>
+                          <w:noProof/>
+                          <w:sz w:val="16"/>
+                          <w:szCs w:val="16"/>
+                        </w:rPr>
+                        <w:t>20</w:t>
+                      </w:r>
+                    </w:fldSimple>
                     <w:r>
                       <w:rPr>
                         <w:sz w:val="16"/>
@@ -15207,31 +15078,16 @@
                             </w:rPr>
                             <w:t xml:space="preserve"> (</w:t>
                           </w:r>
-                          <w:r>
-                            <w:fldChar w:fldCharType="begin"/>
-                          </w:r>
-                          <w:r>
-                            <w:instrText xml:space="preserve"> SECTIONPAGES   \* MERGEFORMAT </w:instrText>
-                          </w:r>
-                          <w:r>
-                            <w:fldChar w:fldCharType="separate"/>
-                          </w:r>
-                          <w:r>
-                            <w:rPr>
-                              <w:noProof/>
-                              <w:sz w:val="16"/>
-                              <w:szCs w:val="16"/>
-                            </w:rPr>
-                            <w:t>1</w:t>
-                          </w:r>
-                          <w:r>
-                            <w:rPr>
-                              <w:noProof/>
-                              <w:sz w:val="16"/>
-                              <w:szCs w:val="16"/>
-                            </w:rPr>
-                            <w:fldChar w:fldCharType="end"/>
-                          </w:r>
+                          <w:fldSimple w:instr=" SECTIONPAGES   \* MERGEFORMAT ">
+                            <w:r>
+                              <w:rPr>
+                                <w:noProof/>
+                                <w:sz w:val="16"/>
+                                <w:szCs w:val="16"/>
+                              </w:rPr>
+                              <w:t>1</w:t>
+                            </w:r>
+                          </w:fldSimple>
                           <w:r>
                             <w:rPr>
                               <w:sz w:val="16"/>
@@ -15313,31 +15169,16 @@
                       </w:rPr>
                       <w:t xml:space="preserve"> (</w:t>
                     </w:r>
-                    <w:r>
-                      <w:fldChar w:fldCharType="begin"/>
-                    </w:r>
-                    <w:r>
-                      <w:instrText xml:space="preserve"> SECTIONPAGES   \* MERGEFORMAT </w:instrText>
-                    </w:r>
-                    <w:r>
-                      <w:fldChar w:fldCharType="separate"/>
-                    </w:r>
-                    <w:r>
-                      <w:rPr>
-                        <w:noProof/>
-                        <w:sz w:val="16"/>
-                        <w:szCs w:val="16"/>
-                      </w:rPr>
-                      <w:t>1</w:t>
-                    </w:r>
-                    <w:r>
-                      <w:rPr>
-                        <w:noProof/>
-                        <w:sz w:val="16"/>
-                        <w:szCs w:val="16"/>
-                      </w:rPr>
-                      <w:fldChar w:fldCharType="end"/>
-                    </w:r>
+                    <w:fldSimple w:instr=" SECTIONPAGES   \* MERGEFORMAT ">
+                      <w:r>
+                        <w:rPr>
+                          <w:noProof/>
+                          <w:sz w:val="16"/>
+                          <w:szCs w:val="16"/>
+                        </w:rPr>
+                        <w:t>1</w:t>
+                      </w:r>
+                    </w:fldSimple>
                     <w:r>
                       <w:rPr>
                         <w:sz w:val="16"/>
@@ -20634,7 +20475,7 @@
 </file>
 
 <file path=customXml/itemProps1.xml><?xml version="1.0" encoding="utf-8"?>
-<ds:datastoreItem xmlns:ds="http://schemas.openxmlformats.org/officeDocument/2006/customXml" ds:itemID="{C660B278-F5E8-8245-BC6F-0F7DD72B989B}">
+<ds:datastoreItem xmlns:ds="http://schemas.openxmlformats.org/officeDocument/2006/customXml" ds:itemID="{FA5DCDC0-1A46-3347-958C-35E217C2DE1D}">
   <ds:schemaRefs>
     <ds:schemaRef ds:uri="http://schemas.openxmlformats.org/officeDocument/2006/bibliography"/>
   </ds:schemaRefs>

</xml_diff>